<commit_message>
Addded Docx file for homework Basic Linux Commands
Added 2nd file for homework Basic Linux Commands with fuller explanations.
</commit_message>
<xml_diff>
--- a/Homework 5 - Basic Linux & Bash commands/Basic Linux Commands Homework - Marko Mihajlov.docx
+++ b/Homework 5 - Basic Linux & Bash commands/Basic Linux Commands Homework - Marko Mihajlov.docx
@@ -60,9 +60,10 @@
       <w:r>
         <w:rPr>
           <w:rFonts w:asciiTheme="majorHAnsi" w:hAnsiTheme="majorHAnsi" w:cstheme="majorHAnsi"/>
+          <w:noProof/>
         </w:rPr>
         <w:drawing>
-          <wp:inline distT="0" distB="0" distL="0" distR="0" wp14:anchorId="12F74251" wp14:editId="76B5F8B3">
+          <wp:inline distT="0" distB="0" distL="0" distR="0" wp14:anchorId="39748282" wp14:editId="45BF7EF5">
             <wp:extent cx="5943600" cy="412115"/>
             <wp:effectExtent l="0" t="0" r="0" b="6985"/>
             <wp:docPr id="1" name="Picture 1"/>
@@ -123,10 +124,11 @@
       <w:r>
         <w:rPr>
           <w:rFonts w:asciiTheme="majorHAnsi" w:hAnsiTheme="majorHAnsi" w:cstheme="majorHAnsi"/>
+          <w:noProof/>
           <w:color w:val="FF0000"/>
         </w:rPr>
         <w:drawing>
-          <wp:inline distT="0" distB="0" distL="0" distR="0" wp14:anchorId="549AAD3D" wp14:editId="7B3BB56D">
+          <wp:inline distT="0" distB="0" distL="0" distR="0" wp14:anchorId="5E764CA7" wp14:editId="7B677FBA">
             <wp:extent cx="5943600" cy="1390650"/>
             <wp:effectExtent l="0" t="0" r="0" b="0"/>
             <wp:docPr id="2" name="Picture 2"/>
@@ -200,9 +202,10 @@
       <w:r>
         <w:rPr>
           <w:rFonts w:asciiTheme="majorHAnsi" w:hAnsiTheme="majorHAnsi" w:cstheme="majorHAnsi"/>
+          <w:noProof/>
         </w:rPr>
         <w:drawing>
-          <wp:inline distT="0" distB="0" distL="0" distR="0" wp14:anchorId="27DACE06" wp14:editId="1E078E6B">
+          <wp:inline distT="0" distB="0" distL="0" distR="0" wp14:anchorId="4C9BF356" wp14:editId="15D31252">
             <wp:extent cx="5943600" cy="924560"/>
             <wp:effectExtent l="0" t="0" r="0" b="8890"/>
             <wp:docPr id="3" name="Picture 3"/>
@@ -271,10 +274,11 @@
       <w:r>
         <w:rPr>
           <w:rFonts w:asciiTheme="majorHAnsi" w:hAnsiTheme="majorHAnsi" w:cstheme="majorHAnsi"/>
+          <w:noProof/>
           <w:color w:val="002060"/>
         </w:rPr>
         <w:drawing>
-          <wp:inline distT="0" distB="0" distL="0" distR="0" wp14:anchorId="319BAA2B" wp14:editId="4591722B">
+          <wp:inline distT="0" distB="0" distL="0" distR="0" wp14:anchorId="5D7292BA" wp14:editId="0F73D997">
             <wp:extent cx="5943600" cy="378460"/>
             <wp:effectExtent l="0" t="0" r="0" b="2540"/>
             <wp:docPr id="4" name="Picture 4"/>
@@ -372,10 +376,11 @@
       <w:r>
         <w:rPr>
           <w:rFonts w:asciiTheme="majorHAnsi" w:hAnsiTheme="majorHAnsi" w:cstheme="majorHAnsi"/>
+          <w:noProof/>
           <w:color w:val="002060"/>
         </w:rPr>
         <w:drawing>
-          <wp:inline distT="0" distB="0" distL="0" distR="0" wp14:anchorId="2F907C53" wp14:editId="178D53E4">
+          <wp:inline distT="0" distB="0" distL="0" distR="0" wp14:anchorId="6A6F3E89" wp14:editId="48BEEEF4">
             <wp:extent cx="5943600" cy="350520"/>
             <wp:effectExtent l="0" t="0" r="0" b="0"/>
             <wp:docPr id="5" name="Picture 5"/>
@@ -468,10 +473,11 @@
       <w:r>
         <w:rPr>
           <w:rFonts w:asciiTheme="majorHAnsi" w:hAnsiTheme="majorHAnsi" w:cstheme="majorHAnsi"/>
+          <w:noProof/>
           <w:color w:val="002060"/>
         </w:rPr>
         <w:drawing>
-          <wp:inline distT="0" distB="0" distL="0" distR="0" wp14:anchorId="1C17523C" wp14:editId="31DD3A17">
+          <wp:inline distT="0" distB="0" distL="0" distR="0" wp14:anchorId="5FE1D0AB" wp14:editId="750F1BA4">
             <wp:extent cx="5943600" cy="283210"/>
             <wp:effectExtent l="0" t="0" r="0" b="2540"/>
             <wp:docPr id="6" name="Picture 6"/>
@@ -568,10 +574,11 @@
       <w:r>
         <w:rPr>
           <w:rFonts w:asciiTheme="majorHAnsi" w:hAnsiTheme="majorHAnsi" w:cstheme="majorHAnsi"/>
+          <w:noProof/>
           <w:color w:val="002060"/>
         </w:rPr>
         <w:drawing>
-          <wp:inline distT="0" distB="0" distL="0" distR="0" wp14:anchorId="348EB605" wp14:editId="788D40CF">
+          <wp:inline distT="0" distB="0" distL="0" distR="0" wp14:anchorId="5FA45584" wp14:editId="3E719B5E">
             <wp:extent cx="5943600" cy="283210"/>
             <wp:effectExtent l="0" t="0" r="0" b="2540"/>
             <wp:docPr id="7" name="Picture 7"/>
@@ -655,10 +662,11 @@
       <w:r>
         <w:rPr>
           <w:rFonts w:asciiTheme="majorHAnsi" w:hAnsiTheme="majorHAnsi" w:cstheme="majorHAnsi"/>
+          <w:noProof/>
           <w:color w:val="002060"/>
         </w:rPr>
         <w:drawing>
-          <wp:inline distT="0" distB="0" distL="0" distR="0" wp14:anchorId="61E01A35" wp14:editId="37DAB802">
+          <wp:inline distT="0" distB="0" distL="0" distR="0" wp14:anchorId="27624D00" wp14:editId="0130C967">
             <wp:extent cx="5943600" cy="173990"/>
             <wp:effectExtent l="0" t="0" r="0" b="0"/>
             <wp:docPr id="8" name="Picture 8"/>
@@ -704,10 +712,11 @@
       <w:r>
         <w:rPr>
           <w:rFonts w:asciiTheme="majorHAnsi" w:hAnsiTheme="majorHAnsi" w:cstheme="majorHAnsi"/>
+          <w:noProof/>
           <w:color w:val="002060"/>
         </w:rPr>
         <w:drawing>
-          <wp:inline distT="0" distB="0" distL="0" distR="0" wp14:anchorId="3110227F" wp14:editId="6838B511">
+          <wp:inline distT="0" distB="0" distL="0" distR="0" wp14:anchorId="47AB2412" wp14:editId="0B93B477">
             <wp:extent cx="5943600" cy="2219325"/>
             <wp:effectExtent l="0" t="0" r="0" b="9525"/>
             <wp:docPr id="9" name="Picture 9"/>
@@ -790,9 +799,10 @@
       <w:r>
         <w:rPr>
           <w:rFonts w:asciiTheme="majorHAnsi" w:hAnsiTheme="majorHAnsi" w:cstheme="majorHAnsi"/>
+          <w:noProof/>
         </w:rPr>
         <w:drawing>
-          <wp:inline distT="0" distB="0" distL="0" distR="0" wp14:anchorId="38849199" wp14:editId="76850B0D">
+          <wp:inline distT="0" distB="0" distL="0" distR="0" wp14:anchorId="3C7EE3B7" wp14:editId="6AF2BCF1">
             <wp:extent cx="5943600" cy="299720"/>
             <wp:effectExtent l="0" t="0" r="0" b="5080"/>
             <wp:docPr id="10" name="Picture 10"/>
@@ -902,10 +912,11 @@
       <w:r>
         <w:rPr>
           <w:rFonts w:asciiTheme="majorHAnsi" w:hAnsiTheme="majorHAnsi" w:cstheme="majorHAnsi"/>
+          <w:noProof/>
           <w:color w:val="002060"/>
         </w:rPr>
         <w:drawing>
-          <wp:inline distT="0" distB="0" distL="0" distR="0" wp14:anchorId="147FEB54" wp14:editId="4852025E">
+          <wp:inline distT="0" distB="0" distL="0" distR="0" wp14:anchorId="7D47651B" wp14:editId="36FEAAE1">
             <wp:extent cx="5943600" cy="161925"/>
             <wp:effectExtent l="0" t="0" r="0" b="9525"/>
             <wp:docPr id="12" name="Picture 12"/>
@@ -1037,10 +1048,11 @@
       <w:r>
         <w:rPr>
           <w:rFonts w:asciiTheme="majorHAnsi" w:hAnsiTheme="majorHAnsi" w:cstheme="majorHAnsi"/>
+          <w:noProof/>
           <w:color w:val="002060"/>
         </w:rPr>
         <w:drawing>
-          <wp:inline distT="0" distB="0" distL="0" distR="0" wp14:anchorId="3DC31A94" wp14:editId="064DB966">
+          <wp:inline distT="0" distB="0" distL="0" distR="0" wp14:anchorId="62EE4D22" wp14:editId="6B11F18F">
             <wp:extent cx="5943600" cy="587375"/>
             <wp:effectExtent l="0" t="0" r="0" b="3175"/>
             <wp:docPr id="13" name="Picture 13"/>
@@ -1132,10 +1144,11 @@
       <w:r>
         <w:rPr>
           <w:rFonts w:asciiTheme="majorHAnsi" w:hAnsiTheme="majorHAnsi" w:cstheme="majorHAnsi"/>
+          <w:noProof/>
           <w:color w:val="002060"/>
         </w:rPr>
         <w:drawing>
-          <wp:inline distT="0" distB="0" distL="0" distR="0" wp14:anchorId="14BEECD0" wp14:editId="57B89C0C">
+          <wp:inline distT="0" distB="0" distL="0" distR="0" wp14:anchorId="2A6CDD7B" wp14:editId="2D798C21">
             <wp:extent cx="5943600" cy="146685"/>
             <wp:effectExtent l="0" t="0" r="0" b="5715"/>
             <wp:docPr id="14" name="Picture 14"/>
@@ -1280,10 +1293,11 @@
       <w:r>
         <w:rPr>
           <w:rFonts w:asciiTheme="majorHAnsi" w:hAnsiTheme="majorHAnsi" w:cstheme="majorHAnsi"/>
+          <w:noProof/>
           <w:color w:val="002060"/>
         </w:rPr>
         <w:drawing>
-          <wp:inline distT="0" distB="0" distL="0" distR="0" wp14:anchorId="6143B005" wp14:editId="0E96D5E5">
+          <wp:inline distT="0" distB="0" distL="0" distR="0" wp14:anchorId="2B019CAA" wp14:editId="77E3F4F4">
             <wp:extent cx="5943600" cy="421005"/>
             <wp:effectExtent l="0" t="0" r="0" b="0"/>
             <wp:docPr id="15" name="Picture 15"/>
@@ -1439,10 +1453,11 @@
       <w:r>
         <w:rPr>
           <w:rFonts w:asciiTheme="majorHAnsi" w:hAnsiTheme="majorHAnsi" w:cstheme="majorHAnsi"/>
+          <w:noProof/>
           <w:color w:val="002060"/>
         </w:rPr>
         <w:drawing>
-          <wp:inline distT="0" distB="0" distL="0" distR="0" wp14:anchorId="655C2C81" wp14:editId="7D84816E">
+          <wp:inline distT="0" distB="0" distL="0" distR="0" wp14:anchorId="7F39349D" wp14:editId="50A47487">
             <wp:extent cx="5496692" cy="447737"/>
             <wp:effectExtent l="0" t="0" r="8890" b="9525"/>
             <wp:docPr id="16" name="Picture 16"/>
@@ -1610,7 +1625,23 @@
           <w:rFonts w:asciiTheme="majorHAnsi" w:hAnsiTheme="majorHAnsi" w:cstheme="majorHAnsi"/>
           <w:color w:val="FF0000"/>
         </w:rPr>
-        <w:t>Able to move through file if window is small enough. Commands for moving or searching available at less –help or man less.</w:t>
+        <w:t>Able to move through file if window is small enough</w:t>
+      </w:r>
+      <w:r>
+        <w:rPr>
+          <w:rFonts w:asciiTheme="majorHAnsi" w:hAnsiTheme="majorHAnsi" w:cstheme="majorHAnsi"/>
+          <w:color w:val="FF0000"/>
+        </w:rPr>
+        <w:t xml:space="preserve"> in this case (file is short)</w:t>
+      </w:r>
+      <w:bookmarkStart w:id="0" w:name="_GoBack"/>
+      <w:bookmarkEnd w:id="0"/>
+      <w:r>
+        <w:rPr>
+          <w:rFonts w:asciiTheme="majorHAnsi" w:hAnsiTheme="majorHAnsi" w:cstheme="majorHAnsi"/>
+          <w:color w:val="FF0000"/>
+        </w:rPr>
+        <w:t>. Commands for moving or searching available at less –help or man less.</w:t>
       </w:r>
     </w:p>
     <w:p>
@@ -1639,10 +1670,11 @@
       <w:r>
         <w:rPr>
           <w:rFonts w:asciiTheme="majorHAnsi" w:hAnsiTheme="majorHAnsi" w:cstheme="majorHAnsi"/>
+          <w:noProof/>
           <w:color w:val="002060"/>
         </w:rPr>
         <w:drawing>
-          <wp:inline distT="0" distB="0" distL="0" distR="0" wp14:anchorId="769975DA" wp14:editId="17854E05">
+          <wp:inline distT="0" distB="0" distL="0" distR="0" wp14:anchorId="501744DF" wp14:editId="27B9F315">
             <wp:extent cx="3163711" cy="2816919"/>
             <wp:effectExtent l="0" t="0" r="0" b="2540"/>
             <wp:docPr id="17" name="Picture 17"/>
@@ -1680,10 +1712,11 @@
       <w:r>
         <w:rPr>
           <w:rFonts w:asciiTheme="majorHAnsi" w:hAnsiTheme="majorHAnsi" w:cstheme="majorHAnsi"/>
+          <w:noProof/>
           <w:color w:val="002060"/>
         </w:rPr>
         <w:drawing>
-          <wp:inline distT="0" distB="0" distL="0" distR="0" wp14:anchorId="781F244D" wp14:editId="5DC09F13">
+          <wp:inline distT="0" distB="0" distL="0" distR="0" wp14:anchorId="23AF3ED4" wp14:editId="150A0876">
             <wp:extent cx="2721935" cy="2820809"/>
             <wp:effectExtent l="0" t="0" r="2540" b="0"/>
             <wp:docPr id="20" name="Picture 20"/>
@@ -1761,8 +1794,6 @@
         </w:rPr>
         <w:t>End of file.</w:t>
       </w:r>
-      <w:bookmarkStart w:id="0" w:name="_GoBack"/>
-      <w:bookmarkEnd w:id="0"/>
     </w:p>
     <w:sectPr>
       <w:pgSz w:w="12240" w:h="15840"/>

</xml_diff>